<commit_message>
Update requirements; Add download file done;
</commit_message>
<xml_diff>
--- a/static/ato_in.docx
+++ b/static/ato_in.docx
@@ -1182,41 +1182,50 @@
           <w:sz w:val="28"/>
           <w:szCs w:val="28"/>
         </w:rPr>
-        <w:t>Deputado José Albuquerque</w:t>
-      </w:r>
-    </w:p>
-    <w:p>
-      <w:pPr>
-        <w:jc w:val="center"/>
-        <w:rPr>
-          <w:rFonts w:ascii="Arial" w:hAnsi="Arial" w:cs="Arial"/>
-          <w:b/>
-          <w:sz w:val="28"/>
-          <w:szCs w:val="28"/>
-        </w:rPr>
-      </w:pPr>
-      <w:r>
-        <w:rPr>
-          <w:rFonts w:ascii="Arial" w:hAnsi="Arial" w:cs="Arial"/>
-          <w:b/>
-          <w:sz w:val="28"/>
-          <w:szCs w:val="28"/>
-        </w:rPr>
-        <w:t>PRESIDENTE</w:t>
-      </w:r>
-    </w:p>
-    <w:p>
-      <w:pPr>
-        <w:jc w:val="center"/>
-        <w:rPr>
-          <w:rFonts w:ascii="Arial" w:hAnsi="Arial" w:cs="Arial"/>
-          <w:b/>
-          <w:sz w:val="28"/>
-          <w:szCs w:val="28"/>
-        </w:rPr>
-      </w:pPr>
+        <w:t xml:space="preserve">Deputado José </w:t>
+      </w:r>
+      <w:r>
+        <w:rPr>
+          <w:rFonts w:ascii="Arial" w:hAnsi="Arial" w:cs="Arial"/>
+          <w:b/>
+          <w:sz w:val="28"/>
+          <w:szCs w:val="28"/>
+        </w:rPr>
+        <w:t>Sarto</w:t>
+      </w:r>
       <w:bookmarkStart w:id="0" w:name="_GoBack"/>
       <w:bookmarkEnd w:id="0"/>
+    </w:p>
+    <w:p>
+      <w:pPr>
+        <w:jc w:val="center"/>
+        <w:rPr>
+          <w:rFonts w:ascii="Arial" w:hAnsi="Arial" w:cs="Arial"/>
+          <w:b/>
+          <w:sz w:val="28"/>
+          <w:szCs w:val="28"/>
+        </w:rPr>
+      </w:pPr>
+      <w:r>
+        <w:rPr>
+          <w:rFonts w:ascii="Arial" w:hAnsi="Arial" w:cs="Arial"/>
+          <w:b/>
+          <w:sz w:val="28"/>
+          <w:szCs w:val="28"/>
+        </w:rPr>
+        <w:t>PRESIDENTE</w:t>
+      </w:r>
+    </w:p>
+    <w:p>
+      <w:pPr>
+        <w:jc w:val="center"/>
+        <w:rPr>
+          <w:rFonts w:ascii="Arial" w:hAnsi="Arial" w:cs="Arial"/>
+          <w:b/>
+          <w:sz w:val="28"/>
+          <w:szCs w:val="28"/>
+        </w:rPr>
+      </w:pPr>
       <w:r>
         <w:rPr>
           <w:rFonts w:ascii="Arial" w:hAnsi="Arial" w:cs="Arial"/>
@@ -1617,6 +1626,11 @@
         <w:docPartUnique/>
       </w:docPartObj>
     </w:sdtPr>
+    <w:sdtEndPr>
+      <w:rPr>
+        <w:rStyle w:val="Nmerodepgina"/>
+      </w:rPr>
+    </w:sdtEndPr>
     <w:sdtContent>
       <w:p>
         <w:pPr>
@@ -1669,6 +1683,11 @@
         <w:docPartUnique/>
       </w:docPartObj>
     </w:sdtPr>
+    <w:sdtEndPr>
+      <w:rPr>
+        <w:rStyle w:val="Nmerodepgina"/>
+      </w:rPr>
+    </w:sdtEndPr>
     <w:sdtContent>
       <w:p>
         <w:pPr>
@@ -1808,16 +1827,7 @@
         <w:szCs w:val="20"/>
         <w:lang w:val="pt-BR"/>
       </w:rPr>
-      <w:t xml:space="preserve"> </w:t>
-    </w:r>
-    <w:r>
-      <w:rPr>
-        <w:rFonts w:ascii="Verdana" w:hAnsi="Verdana"/>
-        <w:sz w:val="20"/>
-        <w:szCs w:val="20"/>
-        <w:lang w:val="pt-BR"/>
-      </w:rPr>
-      <w:t>- Pá</w:t>
+      <w:t xml:space="preserve"> - Pá</w:t>
     </w:r>
     <w:r>
       <w:rPr>

</xml_diff>